<commit_message>
upload graded Acts thru 7
</commit_message>
<xml_diff>
--- a/session_04/PHY480_activity4.docx
+++ b/session_04/PHY480_activity4.docx
@@ -29,6 +29,44 @@
     <w:p>
       <w:pPr>
         <w:spacing w:before="100" w:beforeAutospacing="1" w:after="100" w:afterAutospacing="1" w:line="240" w:lineRule="auto"/>
+        <w:jc w:val="center"/>
+        <w:outlineLvl w:val="0"/>
+        <w:rPr>
+          <w:rFonts w:ascii="Arial" w:eastAsia="Times New Roman" w:hAnsi="Arial" w:cs="Arial"/>
+          <w:color w:val="000099"/>
+          <w:kern w:val="36"/>
+          <w:sz w:val="36"/>
+          <w:szCs w:val="36"/>
+        </w:rPr>
+      </w:pPr>
+    </w:p>
+    <w:p>
+      <w:pPr>
+        <w:spacing w:before="100" w:beforeAutospacing="1" w:after="100" w:afterAutospacing="1" w:line="240" w:lineRule="auto"/>
+        <w:jc w:val="center"/>
+        <w:outlineLvl w:val="0"/>
+        <w:rPr>
+          <w:rFonts w:ascii="Chalkduster" w:eastAsia="Times New Roman" w:hAnsi="Chalkduster" w:cs="Arial"/>
+          <w:color w:val="FF0000"/>
+          <w:kern w:val="36"/>
+          <w:sz w:val="36"/>
+          <w:szCs w:val="36"/>
+        </w:rPr>
+      </w:pPr>
+      <w:r>
+        <w:rPr>
+          <w:rFonts w:ascii="Chalkduster" w:eastAsia="Times New Roman" w:hAnsi="Chalkduster" w:cs="Arial"/>
+          <w:color w:val="FF0000"/>
+          <w:kern w:val="36"/>
+          <w:sz w:val="36"/>
+          <w:szCs w:val="36"/>
+        </w:rPr>
+        <w:t>Grade: check +  (can you include the figures in the word document next time?)</w:t>
+      </w:r>
+    </w:p>
+    <w:p>
+      <w:pPr>
+        <w:spacing w:before="100" w:beforeAutospacing="1" w:after="100" w:afterAutospacing="1" w:line="240" w:lineRule="auto"/>
         <w:rPr>
           <w:rFonts w:ascii="Times New Roman" w:eastAsia="Times New Roman" w:hAnsi="Times New Roman" w:cs="Times New Roman"/>
           <w:color w:val="000000"/>
@@ -144,7 +182,27 @@
           <w:sz w:val="24"/>
           <w:szCs w:val="24"/>
         </w:rPr>
-        <w:t>Modify the derivative code to apply to a different function with more than one passed parameters (structures and pointers!).</w:t>
+        <w:t xml:space="preserve">Modify the derivative code to apply to a different function with more than one passed </w:t>
+      </w:r>
+      <w:proofErr w:type="gramStart"/>
+      <w:r>
+        <w:rPr>
+          <w:rFonts w:ascii="Times New Roman" w:eastAsia="Times New Roman" w:hAnsi="Times New Roman" w:cs="Times New Roman"/>
+          <w:color w:val="000000"/>
+          <w:sz w:val="24"/>
+          <w:szCs w:val="24"/>
+        </w:rPr>
+        <w:t>parameters</w:t>
+      </w:r>
+      <w:proofErr w:type="gramEnd"/>
+      <w:r>
+        <w:rPr>
+          <w:rFonts w:ascii="Times New Roman" w:eastAsia="Times New Roman" w:hAnsi="Times New Roman" w:cs="Times New Roman"/>
+          <w:color w:val="000000"/>
+          <w:sz w:val="24"/>
+          <w:szCs w:val="24"/>
+        </w:rPr>
+        <w:t xml:space="preserve"> (structures and pointers!).</w:t>
       </w:r>
     </w:p>
     <w:p>
@@ -188,7 +246,27 @@
           <w:sz w:val="24"/>
           <w:szCs w:val="24"/>
         </w:rPr>
-        <w:t>Please work in small groups The instructors will bounce around and answer questions.</w:t>
+        <w:t xml:space="preserve">Please work in small groups </w:t>
+      </w:r>
+      <w:proofErr w:type="gramStart"/>
+      <w:r>
+        <w:rPr>
+          <w:rFonts w:ascii="Times New Roman" w:eastAsia="Times New Roman" w:hAnsi="Times New Roman" w:cs="Times New Roman"/>
+          <w:color w:val="000000"/>
+          <w:sz w:val="24"/>
+          <w:szCs w:val="24"/>
+        </w:rPr>
+        <w:t>The</w:t>
+      </w:r>
+      <w:proofErr w:type="gramEnd"/>
+      <w:r>
+        <w:rPr>
+          <w:rFonts w:ascii="Times New Roman" w:eastAsia="Times New Roman" w:hAnsi="Times New Roman" w:cs="Times New Roman"/>
+          <w:color w:val="000000"/>
+          <w:sz w:val="24"/>
+          <w:szCs w:val="24"/>
+        </w:rPr>
+        <w:t xml:space="preserve"> instructors will bounce around and answer questions.</w:t>
       </w:r>
     </w:p>
     <w:p>
@@ -203,11 +281,12 @@
       <w:r>
         <w:rPr>
           <w:rFonts w:ascii="Times New Roman" w:eastAsia="Times New Roman" w:hAnsi="Times New Roman" w:cs="Times New Roman"/>
+          <w:noProof/>
           <w:sz w:val="24"/>
           <w:szCs w:val="24"/>
         </w:rPr>
         <w:pict w14:anchorId="7EFA9B1E">
-          <v:rect id="_x0000_i1025" style="width:0;height:1.5pt" o:hralign="center" o:hrstd="t" o:hrnoshade="t" o:hr="t" fillcolor="black" stroked="f"/>
+          <v:rect id="_x0000_i1025" alt="" style="width:468pt;height:.05pt;mso-width-percent:0;mso-height-percent:0;mso-width-percent:0;mso-height-percent:0" o:hralign="center" o:hrstd="t" o:hrnoshade="t" o:hr="t" fillcolor="black" stroked="f"/>
         </w:pict>
       </w:r>
     </w:p>
@@ -409,6 +488,7 @@
         <w:t xml:space="preserve">Sketch the plot here and also generate a </w:t>
       </w:r>
       <w:proofErr w:type="spellStart"/>
+      <w:proofErr w:type="gramStart"/>
       <w:r>
         <w:rPr>
           <w:rFonts w:ascii="Times New Roman" w:eastAsia="Times New Roman" w:hAnsi="Times New Roman" w:cs="Times New Roman"/>
@@ -421,6 +501,7 @@
         <w:t>ps,png</w:t>
       </w:r>
       <w:proofErr w:type="spellEnd"/>
+      <w:proofErr w:type="gramEnd"/>
       <w:r>
         <w:rPr>
           <w:rFonts w:ascii="Times New Roman" w:eastAsia="Times New Roman" w:hAnsi="Times New Roman" w:cs="Times New Roman"/>
@@ -493,6 +574,7 @@
           <w:sz w:val="24"/>
           <w:szCs w:val="24"/>
         </w:rPr>
+        <w:lastRenderedPageBreak/>
         <w:br/>
       </w:r>
       <w:r>
@@ -623,7 +705,6 @@
           <w:sz w:val="24"/>
           <w:szCs w:val="24"/>
         </w:rPr>
-        <w:lastRenderedPageBreak/>
         <w:t>It has a linear slope with 1 as the slope and 0.3 as the intercept</w:t>
       </w:r>
       <w:r>
@@ -1108,7 +1189,27 @@
           <w:sz w:val="24"/>
           <w:szCs w:val="24"/>
         </w:rPr>
-        <w:t>Modify the main program in derivative_test.cpp to load alpha and beta into your structure (see the main code in pointer_test.cpp for an example). Simply choose values for alpha and beta (2. and 3./2., for example).</w:t>
+        <w:t xml:space="preserve">Modify the main program in derivative_test.cpp to load alpha and beta into your structure (see the main code in pointer_test.cpp for an example). Simply choose values for alpha and beta (2. and </w:t>
+      </w:r>
+      <w:proofErr w:type="gramStart"/>
+      <w:r>
+        <w:rPr>
+          <w:rFonts w:ascii="Times New Roman" w:eastAsia="Times New Roman" w:hAnsi="Times New Roman" w:cs="Times New Roman"/>
+          <w:color w:val="000000"/>
+          <w:sz w:val="24"/>
+          <w:szCs w:val="24"/>
+        </w:rPr>
+        <w:t>3./</w:t>
+      </w:r>
+      <w:proofErr w:type="gramEnd"/>
+      <w:r>
+        <w:rPr>
+          <w:rFonts w:ascii="Times New Roman" w:eastAsia="Times New Roman" w:hAnsi="Times New Roman" w:cs="Times New Roman"/>
+          <w:color w:val="000000"/>
+          <w:sz w:val="24"/>
+          <w:szCs w:val="24"/>
+        </w:rPr>
+        <w:t>2., for example).</w:t>
       </w:r>
     </w:p>
     <w:p>
@@ -1134,6 +1235,7 @@
           <w:sz w:val="24"/>
           <w:szCs w:val="24"/>
         </w:rPr>
+        <w:lastRenderedPageBreak/>
         <w:t xml:space="preserve">Test the numerical derivatives at x=2. Use the </w:t>
       </w:r>
       <w:proofErr w:type="spellStart"/>
@@ -1230,7 +1332,6 @@
           <w:sz w:val="24"/>
           <w:szCs w:val="24"/>
         </w:rPr>
-        <w:lastRenderedPageBreak/>
         <w:br/>
       </w:r>
     </w:p>
@@ -1607,7 +1708,17 @@
           <w:sz w:val="24"/>
           <w:szCs w:val="24"/>
         </w:rPr>
-        <w:t xml:space="preserve"> with a dimension 4 Hilbert matrix (i.e., 4x4) and compare the answers to the ones given by Python. Try to trace through the code on the printout to identify what the different GSL function calls do (you are </w:t>
+        <w:t xml:space="preserve"> with a dimension 4 Hilbert matrix (i.e., 4x4) and compare the answers to the ones given by Python. Try to trace through the code on the printout to identify what </w:t>
+      </w:r>
+      <w:r>
+        <w:rPr>
+          <w:rFonts w:ascii="Times New Roman" w:eastAsia="Times New Roman" w:hAnsi="Times New Roman" w:cs="Times New Roman"/>
+          <w:color w:val="000000"/>
+          <w:sz w:val="24"/>
+          <w:szCs w:val="24"/>
+        </w:rPr>
+        <w:lastRenderedPageBreak/>
+        <w:t>the different GSL function calls do (you are </w:t>
       </w:r>
       <w:r>
         <w:rPr>
@@ -1652,7 +1763,31 @@
           <w:sz w:val="24"/>
           <w:szCs w:val="24"/>
         </w:rPr>
-        <w:t>The answers were similar but not exactly the same because I used .rand in python to generate the matrix</w:t>
+        <w:t xml:space="preserve">The answers were similar but not exactly the same because I </w:t>
+      </w:r>
+      <w:proofErr w:type="gramStart"/>
+      <w:r>
+        <w:rPr>
+          <w:rFonts w:ascii="Times New Roman" w:eastAsia="Times New Roman" w:hAnsi="Times New Roman" w:cs="Times New Roman"/>
+          <w:b/>
+          <w:bCs/>
+          <w:color w:val="000000"/>
+          <w:sz w:val="24"/>
+          <w:szCs w:val="24"/>
+        </w:rPr>
+        <w:t>used .rand</w:t>
+      </w:r>
+      <w:proofErr w:type="gramEnd"/>
+      <w:r>
+        <w:rPr>
+          <w:rFonts w:ascii="Times New Roman" w:eastAsia="Times New Roman" w:hAnsi="Times New Roman" w:cs="Times New Roman"/>
+          <w:b/>
+          <w:bCs/>
+          <w:color w:val="000000"/>
+          <w:sz w:val="24"/>
+          <w:szCs w:val="24"/>
+        </w:rPr>
+        <w:t xml:space="preserve"> in python to generate the matrix</w:t>
       </w:r>
     </w:p>
     <w:p>
@@ -1700,7 +1835,6 @@
           <w:sz w:val="24"/>
           <w:szCs w:val="24"/>
         </w:rPr>
-        <w:lastRenderedPageBreak/>
         <w:t>Can you make a theoretic guess of how the execution time scales with the size n of the matrix? E.g., is it a power law? If so, what is the exponent? Explain your reasoning.</w:t>
       </w:r>
       <w:r>
@@ -1872,8 +2006,6 @@
           <w:szCs w:val="24"/>
         </w:rPr>
       </w:pPr>
-      <w:bookmarkStart w:id="0" w:name="_GoBack"/>
-      <w:bookmarkEnd w:id="0"/>
     </w:p>
     <w:p/>
     <w:sectPr>

</xml_diff>